<commit_message>
Refactor create_web_page.py; add docs/development-docs; add 2 .py tools
</commit_message>
<xml_diff>
--- a/tests/tests-for-create_web_page_py/demo.docx
+++ b/tests/tests-for-create_web_page_py/demo.docx
@@ -23,7 +23,7 @@
           <w:sz w:val="36"/>
           <w:szCs w:val="36"/>
         </w:rPr>
-        <w:t>WordWebNav</w:t>
+        <w:t xml:space="preserve">WordWebNav </w:t>
       </w:r>
       <w:r>
         <w:rPr>
@@ -32,7 +32,7 @@
           <w:sz w:val="36"/>
           <w:szCs w:val="36"/>
         </w:rPr>
-        <w:t xml:space="preserve"> </w:t>
+        <w:fldChar w:fldCharType="begin"/>
       </w:r>
       <w:r>
         <w:rPr>
@@ -41,7 +41,7 @@
           <w:sz w:val="36"/>
           <w:szCs w:val="36"/>
         </w:rPr>
-        <w:fldChar w:fldCharType="begin"/>
+        <w:instrText xml:space="preserve"> TOC \o \n \h \z \u </w:instrText>
       </w:r>
       <w:r>
         <w:rPr>
@@ -50,7 +50,7 @@
           <w:sz w:val="36"/>
           <w:szCs w:val="36"/>
         </w:rPr>
-        <w:instrText xml:space="preserve"> TOC \o \n \h \z \u </w:instrText>
+        <w:fldChar w:fldCharType="separate"/>
       </w:r>
       <w:r>
         <w:rPr>
@@ -59,7 +59,7 @@
           <w:sz w:val="36"/>
           <w:szCs w:val="36"/>
         </w:rPr>
-        <w:fldChar w:fldCharType="separate"/>
+        <w:fldChar w:fldCharType="end"/>
       </w:r>
       <w:r>
         <w:rPr>
@@ -68,7 +68,7 @@
           <w:sz w:val="36"/>
           <w:szCs w:val="36"/>
         </w:rPr>
-        <w:fldChar w:fldCharType="end"/>
+        <w:t>Demo</w:t>
       </w:r>
       <w:r>
         <w:rPr>
@@ -77,15 +77,6 @@
           <w:sz w:val="36"/>
           <w:szCs w:val="36"/>
         </w:rPr>
-        <w:t>Demo</w:t>
-      </w:r>
-      <w:r>
-        <w:rPr>
-          <w:b/>
-          <w:bCs/>
-          <w:sz w:val="36"/>
-          <w:szCs w:val="36"/>
-        </w:rPr>
         <w:t xml:space="preserve"> Document</w:t>
       </w:r>
     </w:p>
@@ -95,10 +86,7 @@
         <w:t xml:space="preserve">This document is distributed in the </w:t>
       </w:r>
       <w:r>
-        <w:t>WordWebNav</w:t>
-      </w:r>
-      <w:r>
-        <w:t xml:space="preserve"> </w:t>
+        <w:t xml:space="preserve">WordWebNav </w:t>
       </w:r>
       <w:r>
         <w:t xml:space="preserve">(WWN) repo.  </w:t>
@@ -1872,13 +1860,19 @@
         <w:fldChar w:fldCharType="begin"/>
       </w:r>
       <w:r>
+        <w:instrText xml:space="preserve"> INCLUDEPICTURE  "d:\\Documents\\Professional-projects\\Web-site-development\\word-web-nav\\word-web-nav_repo\\tests\\tests-for-create_web_page_py\\included-photo.jpg" \* MERGEFORMATINET </w:instrText>
+      </w:r>
+      <w:r>
+        <w:fldChar w:fldCharType="separate"/>
+      </w:r>
+      <w:r>
+        <w:fldChar w:fldCharType="begin"/>
+      </w:r>
+      <w:r>
         <w:instrText xml:space="preserve"> </w:instrText>
       </w:r>
       <w:r>
-        <w:instrText>INCLUDEPICTURE  "d:\\Documents\\Professional-projects\\Web-site-development\\word-web-nav\\word-web-nav_repo\\tests\\tests-for-create_we</w:instrText>
-      </w:r>
-      <w:r>
-        <w:instrText>b_page_py\\included-photo.jpg" \* MERGEFORMATINET</w:instrText>
+        <w:instrText>INCLUDEPICTURE  "d:\\Documents\\Professional-projects\\Web-site-development\\word-web-nav\\word-web-nav_repo\\tests\\tests-for-create_web_page_py\\included-photo.jpg" \* MERGEFORMATINET</w:instrText>
       </w:r>
       <w:r>
         <w:instrText xml:space="preserve"> </w:instrText>
@@ -1942,6 +1936,9 @@
       <w:r>
         <w:fldChar w:fldCharType="end"/>
       </w:r>
+      <w:r>
+        <w:fldChar w:fldCharType="end"/>
+      </w:r>
     </w:p>
     <w:p/>
     <w:p>
@@ -2068,7 +2065,13 @@
     </w:p>
     <w:p>
       <w:r>
-        <w:t xml:space="preserve">This is a cross-reference to another section:  </w:t>
+        <w:t>This is a</w:t>
+      </w:r>
+      <w:r>
+        <w:t xml:space="preserve"> Word</w:t>
+      </w:r>
+      <w:r>
+        <w:t xml:space="preserve"> cross-reference to another section:  </w:t>
       </w:r>
       <w:r>
         <w:fldChar w:fldCharType="begin"/>
@@ -2085,8 +2088,23 @@
       <w:r>
         <w:fldChar w:fldCharType="end"/>
       </w:r>
-    </w:p>
-    <w:p>
+      <w:r>
+        <w:br/>
+        <w:t>In the Word doc, the cross-reference includes a hyperlink to the target section.</w:t>
+      </w:r>
+      <w:r>
+        <w:br/>
+      </w:r>
+      <w:r>
+        <w:lastRenderedPageBreak/>
+        <w:t>In the HTML, no hyperlink is created for the cross-reference above.</w:t>
+      </w:r>
+      <w:r>
+        <w:br/>
+      </w:r>
+      <w:r>
+        <w:br/>
+      </w:r>
       <w:r>
         <w:t>This is an inserted table-of-contents</w:t>
       </w:r>
@@ -2099,7 +2117,6 @@
         <w:rPr>
           <w:noProof/>
         </w:rPr>
-        <w:lastRenderedPageBreak/>
         <w:drawing>
           <wp:inline distT="0" distB="0" distL="0" distR="0" wp14:anchorId="71CE5814" wp14:editId="541FE529">
             <wp:extent cx="3476625" cy="3126945"/>
@@ -3267,7 +3284,6 @@
     </w:p>
     <w:p>
       <w:r>
-        <w:lastRenderedPageBreak/>
         <w:fldChar w:fldCharType="end"/>
       </w:r>
       <w:r>

</xml_diff>